<commit_message>
Se terminan las graficas
</commit_message>
<xml_diff>
--- a/Dipolos Largos.docx
+++ b/Dipolos Largos.docx
@@ -598,19 +598,7 @@
     <w:p>
       <w:r>
         <w:lastRenderedPageBreak/>
-        <w:t xml:space="preserve">Dos antenas </w:t>
-      </w:r>
-      <w:r>
-        <w:t>con</w:t>
-      </w:r>
-      <w:r>
-        <w:t xml:space="preserve"> desfase eléctrico </w:t>
-      </w:r>
-      <w:r>
-        <w:t xml:space="preserve">180° </w:t>
-      </w:r>
-      <w:r>
-        <w:t>y punto de referencia el centro</w:t>
+        <w:t>Dos antenas con desfase eléctrico 180° y punto de referencia el centro</w:t>
       </w:r>
     </w:p>
     <w:p>
@@ -706,10 +694,7 @@
     </w:p>
     <w:p>
       <w:r>
-        <w:t>Tres</w:t>
-      </w:r>
-      <w:r>
-        <w:t xml:space="preserve"> antenas sin desfase eléctrico y punto de referencia el centro</w:t>
+        <w:t>Tres antenas sin desfase eléctrico y punto de referencia el centro</w:t>
       </w:r>
     </w:p>
     <w:p>
@@ -1446,6 +1431,96 @@
     </w:p>
     <w:p>
       <w:r>
+        <w:t>4 antenas – Multiplicación de patrones</w:t>
+      </w:r>
+    </w:p>
+    <w:p>
+      <w:r>
+        <w:rPr>
+          <w:noProof/>
+        </w:rPr>
+        <w:drawing>
+          <wp:inline distT="0" distB="0" distL="0" distR="0" wp14:anchorId="047C8E65" wp14:editId="69751463">
+            <wp:extent cx="3448050" cy="333375"/>
+            <wp:effectExtent l="0" t="0" r="0" b="9525"/>
+            <wp:docPr id="53" name="Imagen 53"/>
+            <wp:cNvGraphicFramePr>
+              <a:graphicFrameLocks xmlns:a="http://schemas.openxmlformats.org/drawingml/2006/main" noChangeAspect="1"/>
+            </wp:cNvGraphicFramePr>
+            <a:graphic xmlns:a="http://schemas.openxmlformats.org/drawingml/2006/main">
+              <a:graphicData uri="http://schemas.openxmlformats.org/drawingml/2006/picture">
+                <pic:pic xmlns:pic="http://schemas.openxmlformats.org/drawingml/2006/picture">
+                  <pic:nvPicPr>
+                    <pic:cNvPr id="1" name=""/>
+                    <pic:cNvPicPr/>
+                  </pic:nvPicPr>
+                  <pic:blipFill>
+                    <a:blip r:embed="rId35"/>
+                    <a:stretch>
+                      <a:fillRect/>
+                    </a:stretch>
+                  </pic:blipFill>
+                  <pic:spPr>
+                    <a:xfrm>
+                      <a:off x="0" y="0"/>
+                      <a:ext cx="3448050" cy="333375"/>
+                    </a:xfrm>
+                    <a:prstGeom prst="rect">
+                      <a:avLst/>
+                    </a:prstGeom>
+                  </pic:spPr>
+                </pic:pic>
+              </a:graphicData>
+            </a:graphic>
+          </wp:inline>
+        </w:drawing>
+      </w:r>
+    </w:p>
+    <w:p>
+      <w:r>
+        <w:rPr>
+          <w:noProof/>
+        </w:rPr>
+        <w:drawing>
+          <wp:inline distT="0" distB="0" distL="0" distR="0" wp14:anchorId="2F9B7B94" wp14:editId="18E43454">
+            <wp:extent cx="4133850" cy="3752850"/>
+            <wp:effectExtent l="0" t="0" r="0" b="0"/>
+            <wp:docPr id="52" name="Imagen 52"/>
+            <wp:cNvGraphicFramePr>
+              <a:graphicFrameLocks xmlns:a="http://schemas.openxmlformats.org/drawingml/2006/main" noChangeAspect="1"/>
+            </wp:cNvGraphicFramePr>
+            <a:graphic xmlns:a="http://schemas.openxmlformats.org/drawingml/2006/main">
+              <a:graphicData uri="http://schemas.openxmlformats.org/drawingml/2006/picture">
+                <pic:pic xmlns:pic="http://schemas.openxmlformats.org/drawingml/2006/picture">
+                  <pic:nvPicPr>
+                    <pic:cNvPr id="1" name=""/>
+                    <pic:cNvPicPr/>
+                  </pic:nvPicPr>
+                  <pic:blipFill>
+                    <a:blip r:embed="rId36"/>
+                    <a:stretch>
+                      <a:fillRect/>
+                    </a:stretch>
+                  </pic:blipFill>
+                  <pic:spPr>
+                    <a:xfrm>
+                      <a:off x="0" y="0"/>
+                      <a:ext cx="4133850" cy="3752850"/>
+                    </a:xfrm>
+                    <a:prstGeom prst="rect">
+                      <a:avLst/>
+                    </a:prstGeom>
+                  </pic:spPr>
+                </pic:pic>
+              </a:graphicData>
+            </a:graphic>
+          </wp:inline>
+        </w:drawing>
+      </w:r>
+    </w:p>
+    <w:p>
+      <w:r>
+        <w:lastRenderedPageBreak/>
         <w:t xml:space="preserve">20 </w:t>
       </w:r>
       <w:r>
@@ -1454,58 +1529,66 @@
       <w:r>
         <w:t xml:space="preserve"> Lineales</w:t>
       </w:r>
-    </w:p>
-    <w:p>
-      <w:r>
-        <w:rPr>
-          <w:noProof/>
-        </w:rPr>
-        <w:drawing>
-          <wp:inline distT="0" distB="0" distL="0" distR="0" wp14:anchorId="0F01A731" wp14:editId="080B0BC4">
-            <wp:extent cx="3352800" cy="609600"/>
-            <wp:effectExtent l="0" t="0" r="0" b="0"/>
-            <wp:docPr id="15" name="Imagen 15"/>
-            <wp:cNvGraphicFramePr>
-              <a:graphicFrameLocks xmlns:a="http://schemas.openxmlformats.org/drawingml/2006/main" noChangeAspect="1"/>
-            </wp:cNvGraphicFramePr>
-            <a:graphic xmlns:a="http://schemas.openxmlformats.org/drawingml/2006/main">
-              <a:graphicData uri="http://schemas.openxmlformats.org/drawingml/2006/picture">
-                <pic:pic xmlns:pic="http://schemas.openxmlformats.org/drawingml/2006/picture">
-                  <pic:nvPicPr>
-                    <pic:cNvPr id="1" name=""/>
-                    <pic:cNvPicPr/>
-                  </pic:nvPicPr>
-                  <pic:blipFill>
-                    <a:blip r:embed="rId35"/>
-                    <a:stretch>
-                      <a:fillRect/>
-                    </a:stretch>
-                  </pic:blipFill>
-                  <pic:spPr>
-                    <a:xfrm>
-                      <a:off x="0" y="0"/>
-                      <a:ext cx="3352800" cy="609600"/>
-                    </a:xfrm>
-                    <a:prstGeom prst="rect">
-                      <a:avLst/>
-                    </a:prstGeom>
-                  </pic:spPr>
-                </pic:pic>
-              </a:graphicData>
-            </a:graphic>
-          </wp:inline>
-        </w:drawing>
-      </w:r>
-    </w:p>
-    <w:p>
+      <w:r>
+        <w:t xml:space="preserve"> orientado a 90°</w:t>
+      </w:r>
+    </w:p>
+    <w:p>
+      <w:r>
+        <w:rPr>
+          <w:noProof/>
+        </w:rPr>
+        <w:drawing>
+          <wp:inline distT="0" distB="0" distL="0" distR="0" wp14:anchorId="7F0339D5" wp14:editId="3B5263D4">
+            <wp:extent cx="2162175" cy="609600"/>
+            <wp:effectExtent l="0" t="0" r="9525" b="0"/>
+            <wp:docPr id="45" name="Imagen 45"/>
+            <wp:cNvGraphicFramePr>
+              <a:graphicFrameLocks xmlns:a="http://schemas.openxmlformats.org/drawingml/2006/main" noChangeAspect="1"/>
+            </wp:cNvGraphicFramePr>
+            <a:graphic xmlns:a="http://schemas.openxmlformats.org/drawingml/2006/main">
+              <a:graphicData uri="http://schemas.openxmlformats.org/drawingml/2006/picture">
+                <pic:pic xmlns:pic="http://schemas.openxmlformats.org/drawingml/2006/picture">
+                  <pic:nvPicPr>
+                    <pic:cNvPr id="1" name=""/>
+                    <pic:cNvPicPr/>
+                  </pic:nvPicPr>
+                  <pic:blipFill>
+                    <a:blip r:embed="rId37"/>
+                    <a:stretch>
+                      <a:fillRect/>
+                    </a:stretch>
+                  </pic:blipFill>
+                  <pic:spPr>
+                    <a:xfrm>
+                      <a:off x="0" y="0"/>
+                      <a:ext cx="2162175" cy="609600"/>
+                    </a:xfrm>
+                    <a:prstGeom prst="rect">
+                      <a:avLst/>
+                    </a:prstGeom>
+                  </pic:spPr>
+                </pic:pic>
+              </a:graphicData>
+            </a:graphic>
+          </wp:inline>
+        </w:drawing>
+      </w:r>
+    </w:p>
+    <w:p>
+      <w:pPr>
+        <w:rPr>
+          <w:u w:val="single"/>
+        </w:rPr>
+      </w:pPr>
       <w:r>
         <w:rPr>
           <w:noProof/>
         </w:rPr>
         <w:drawing>
           <wp:inline distT="0" distB="0" distL="0" distR="0" wp14:anchorId="77EA1B37" wp14:editId="1BDE25EA">
-            <wp:extent cx="3876675" cy="3686175"/>
-            <wp:effectExtent l="0" t="0" r="9525" b="9525"/>
+            <wp:extent cx="3818750" cy="3631096"/>
+            <wp:effectExtent l="0" t="0" r="0" b="7620"/>
             <wp:docPr id="32" name="Imagen 32"/>
             <wp:cNvGraphicFramePr>
               <a:graphicFrameLocks xmlns:a="http://schemas.openxmlformats.org/drawingml/2006/main" noChangeAspect="1"/>
@@ -1518,14 +1601,14 @@
                     <pic:cNvPicPr/>
                   </pic:nvPicPr>
                   <pic:blipFill rotWithShape="1">
-                    <a:blip r:embed="rId36"/>
+                    <a:blip r:embed="rId38"/>
                     <a:srcRect t="1023"/>
                     <a:stretch/>
                   </pic:blipFill>
                   <pic:spPr bwMode="auto">
                     <a:xfrm>
                       <a:off x="0" y="0"/>
-                      <a:ext cx="3876675" cy="3686175"/>
+                      <a:ext cx="3820199" cy="3632474"/>
                     </a:xfrm>
                     <a:prstGeom prst="rect">
                       <a:avLst/>
@@ -1547,21 +1630,248 @@
       </w:r>
     </w:p>
     <w:p>
+      <w:r>
+        <w:t>20 antenas Lineales orientado a 0°</w:t>
+      </w:r>
+    </w:p>
+    <w:p>
+      <w:r>
+        <w:rPr>
+          <w:noProof/>
+        </w:rPr>
+        <w:drawing>
+          <wp:inline distT="0" distB="0" distL="0" distR="0" wp14:anchorId="76DBA315" wp14:editId="370E9D5F">
+            <wp:extent cx="2781300" cy="600075"/>
+            <wp:effectExtent l="0" t="0" r="0" b="9525"/>
+            <wp:docPr id="46" name="Imagen 46"/>
+            <wp:cNvGraphicFramePr>
+              <a:graphicFrameLocks xmlns:a="http://schemas.openxmlformats.org/drawingml/2006/main" noChangeAspect="1"/>
+            </wp:cNvGraphicFramePr>
+            <a:graphic xmlns:a="http://schemas.openxmlformats.org/drawingml/2006/main">
+              <a:graphicData uri="http://schemas.openxmlformats.org/drawingml/2006/picture">
+                <pic:pic xmlns:pic="http://schemas.openxmlformats.org/drawingml/2006/picture">
+                  <pic:nvPicPr>
+                    <pic:cNvPr id="1" name=""/>
+                    <pic:cNvPicPr/>
+                  </pic:nvPicPr>
+                  <pic:blipFill>
+                    <a:blip r:embed="rId39"/>
+                    <a:stretch>
+                      <a:fillRect/>
+                    </a:stretch>
+                  </pic:blipFill>
+                  <pic:spPr>
+                    <a:xfrm>
+                      <a:off x="0" y="0"/>
+                      <a:ext cx="2781300" cy="600075"/>
+                    </a:xfrm>
+                    <a:prstGeom prst="rect">
+                      <a:avLst/>
+                    </a:prstGeom>
+                  </pic:spPr>
+                </pic:pic>
+              </a:graphicData>
+            </a:graphic>
+          </wp:inline>
+        </w:drawing>
+      </w:r>
+    </w:p>
+    <w:p>
+      <w:r>
+        <w:rPr>
+          <w:noProof/>
+        </w:rPr>
+        <w:drawing>
+          <wp:inline distT="0" distB="0" distL="0" distR="0" wp14:anchorId="5322055F" wp14:editId="283DFE26">
+            <wp:extent cx="3627755" cy="3537736"/>
+            <wp:effectExtent l="0" t="0" r="0" b="5715"/>
+            <wp:docPr id="43" name="Imagen 43"/>
+            <wp:cNvGraphicFramePr>
+              <a:graphicFrameLocks xmlns:a="http://schemas.openxmlformats.org/drawingml/2006/main" noChangeAspect="1"/>
+            </wp:cNvGraphicFramePr>
+            <a:graphic xmlns:a="http://schemas.openxmlformats.org/drawingml/2006/main">
+              <a:graphicData uri="http://schemas.openxmlformats.org/drawingml/2006/picture">
+                <pic:pic xmlns:pic="http://schemas.openxmlformats.org/drawingml/2006/picture">
+                  <pic:nvPicPr>
+                    <pic:cNvPr id="1" name=""/>
+                    <pic:cNvPicPr/>
+                  </pic:nvPicPr>
+                  <pic:blipFill>
+                    <a:blip r:embed="rId40"/>
+                    <a:stretch>
+                      <a:fillRect/>
+                    </a:stretch>
+                  </pic:blipFill>
+                  <pic:spPr>
+                    <a:xfrm>
+                      <a:off x="0" y="0"/>
+                      <a:ext cx="3642897" cy="3552503"/>
+                    </a:xfrm>
+                    <a:prstGeom prst="rect">
+                      <a:avLst/>
+                    </a:prstGeom>
+                  </pic:spPr>
+                </pic:pic>
+              </a:graphicData>
+            </a:graphic>
+          </wp:inline>
+        </w:drawing>
+      </w:r>
+    </w:p>
+    <w:p>
+      <w:r>
+        <w:lastRenderedPageBreak/>
+        <w:t>20 antenas Lineales orientado a 60°</w:t>
+      </w:r>
+    </w:p>
+    <w:p>
+      <w:r>
+        <w:rPr>
+          <w:noProof/>
+        </w:rPr>
+        <w:drawing>
+          <wp:inline distT="0" distB="0" distL="0" distR="0" wp14:anchorId="5397F625" wp14:editId="4AEAF127">
+            <wp:extent cx="2657475" cy="657225"/>
+            <wp:effectExtent l="0" t="0" r="9525" b="9525"/>
+            <wp:docPr id="47" name="Imagen 47"/>
+            <wp:cNvGraphicFramePr>
+              <a:graphicFrameLocks xmlns:a="http://schemas.openxmlformats.org/drawingml/2006/main" noChangeAspect="1"/>
+            </wp:cNvGraphicFramePr>
+            <a:graphic xmlns:a="http://schemas.openxmlformats.org/drawingml/2006/main">
+              <a:graphicData uri="http://schemas.openxmlformats.org/drawingml/2006/picture">
+                <pic:pic xmlns:pic="http://schemas.openxmlformats.org/drawingml/2006/picture">
+                  <pic:nvPicPr>
+                    <pic:cNvPr id="1" name=""/>
+                    <pic:cNvPicPr/>
+                  </pic:nvPicPr>
+                  <pic:blipFill>
+                    <a:blip r:embed="rId41"/>
+                    <a:stretch>
+                      <a:fillRect/>
+                    </a:stretch>
+                  </pic:blipFill>
+                  <pic:spPr>
+                    <a:xfrm>
+                      <a:off x="0" y="0"/>
+                      <a:ext cx="2657475" cy="657225"/>
+                    </a:xfrm>
+                    <a:prstGeom prst="rect">
+                      <a:avLst/>
+                    </a:prstGeom>
+                  </pic:spPr>
+                </pic:pic>
+              </a:graphicData>
+            </a:graphic>
+          </wp:inline>
+        </w:drawing>
+      </w:r>
+    </w:p>
+    <w:p>
+      <w:r>
+        <w:rPr>
+          <w:noProof/>
+        </w:rPr>
+        <w:drawing>
+          <wp:inline distT="0" distB="0" distL="0" distR="0" wp14:anchorId="1C11BAAE" wp14:editId="2472F4D9">
+            <wp:extent cx="3803374" cy="3602234"/>
+            <wp:effectExtent l="0" t="0" r="6985" b="0"/>
+            <wp:docPr id="44" name="Imagen 44"/>
+            <wp:cNvGraphicFramePr>
+              <a:graphicFrameLocks xmlns:a="http://schemas.openxmlformats.org/drawingml/2006/main" noChangeAspect="1"/>
+            </wp:cNvGraphicFramePr>
+            <a:graphic xmlns:a="http://schemas.openxmlformats.org/drawingml/2006/main">
+              <a:graphicData uri="http://schemas.openxmlformats.org/drawingml/2006/picture">
+                <pic:pic xmlns:pic="http://schemas.openxmlformats.org/drawingml/2006/picture">
+                  <pic:nvPicPr>
+                    <pic:cNvPr id="1" name=""/>
+                    <pic:cNvPicPr/>
+                  </pic:nvPicPr>
+                  <pic:blipFill>
+                    <a:blip r:embed="rId42"/>
+                    <a:stretch>
+                      <a:fillRect/>
+                    </a:stretch>
+                  </pic:blipFill>
+                  <pic:spPr>
+                    <a:xfrm>
+                      <a:off x="0" y="0"/>
+                      <a:ext cx="3815947" cy="3614142"/>
+                    </a:xfrm>
+                    <a:prstGeom prst="rect">
+                      <a:avLst/>
+                    </a:prstGeom>
+                  </pic:spPr>
+                </pic:pic>
+              </a:graphicData>
+            </a:graphic>
+          </wp:inline>
+        </w:drawing>
+      </w:r>
+    </w:p>
+    <w:p>
+      <w:r>
+        <w:t>Cuatro Antenas haciendo un Cuadrado</w:t>
+      </w:r>
+    </w:p>
+    <w:p>
+      <w:r>
+        <w:rPr>
+          <w:noProof/>
+        </w:rPr>
+        <w:drawing>
+          <wp:inline distT="0" distB="0" distL="0" distR="0" wp14:anchorId="685484E1" wp14:editId="30DEEAE1">
+            <wp:extent cx="4629150" cy="3352800"/>
+            <wp:effectExtent l="0" t="0" r="0" b="0"/>
+            <wp:docPr id="48" name="Imagen 48"/>
+            <wp:cNvGraphicFramePr>
+              <a:graphicFrameLocks xmlns:a="http://schemas.openxmlformats.org/drawingml/2006/main" noChangeAspect="1"/>
+            </wp:cNvGraphicFramePr>
+            <a:graphic xmlns:a="http://schemas.openxmlformats.org/drawingml/2006/main">
+              <a:graphicData uri="http://schemas.openxmlformats.org/drawingml/2006/picture">
+                <pic:pic xmlns:pic="http://schemas.openxmlformats.org/drawingml/2006/picture">
+                  <pic:nvPicPr>
+                    <pic:cNvPr id="1" name=""/>
+                    <pic:cNvPicPr/>
+                  </pic:nvPicPr>
+                  <pic:blipFill>
+                    <a:blip r:embed="rId43"/>
+                    <a:stretch>
+                      <a:fillRect/>
+                    </a:stretch>
+                  </pic:blipFill>
+                  <pic:spPr>
+                    <a:xfrm>
+                      <a:off x="0" y="0"/>
+                      <a:ext cx="4629150" cy="3352800"/>
+                    </a:xfrm>
+                    <a:prstGeom prst="rect">
+                      <a:avLst/>
+                    </a:prstGeom>
+                  </pic:spPr>
+                </pic:pic>
+              </a:graphicData>
+            </a:graphic>
+          </wp:inline>
+        </w:drawing>
+      </w:r>
+    </w:p>
+    <w:p/>
+    <w:p>
       <w:proofErr w:type="spellStart"/>
       <w:r>
+        <w:t>Corner</w:t>
+      </w:r>
+      <w:proofErr w:type="spellEnd"/>
+      <w:r>
+        <w:t xml:space="preserve"> Reflector</w:t>
+      </w:r>
+    </w:p>
+    <w:p>
+      <w:r>
+        <w:rPr>
+          <w:noProof/>
+        </w:rPr>
         <w:lastRenderedPageBreak/>
-        <w:t>Corner</w:t>
-      </w:r>
-      <w:proofErr w:type="spellEnd"/>
-      <w:r>
-        <w:t xml:space="preserve"> Reflector</w:t>
-      </w:r>
-    </w:p>
-    <w:p>
-      <w:r>
-        <w:rPr>
-          <w:noProof/>
-        </w:rPr>
         <w:drawing>
           <wp:inline distT="0" distB="0" distL="0" distR="0" wp14:anchorId="49328A41" wp14:editId="1FDC1891">
             <wp:extent cx="2009775" cy="457200"/>
@@ -1578,7 +1888,7 @@
                     <pic:cNvPicPr/>
                   </pic:nvPicPr>
                   <pic:blipFill>
-                    <a:blip r:embed="rId37"/>
+                    <a:blip r:embed="rId44"/>
                     <a:stretch>
                       <a:fillRect/>
                     </a:stretch>
@@ -1620,7 +1930,7 @@
                     <pic:cNvPicPr/>
                   </pic:nvPicPr>
                   <pic:blipFill>
-                    <a:blip r:embed="rId38"/>
+                    <a:blip r:embed="rId45"/>
                     <a:stretch>
                       <a:fillRect/>
                     </a:stretch>
@@ -1662,7 +1972,7 @@
                     <pic:cNvPicPr/>
                   </pic:nvPicPr>
                   <pic:blipFill rotWithShape="1">
-                    <a:blip r:embed="rId39"/>
+                    <a:blip r:embed="rId46"/>
                     <a:srcRect t="7652" b="2111"/>
                     <a:stretch/>
                   </pic:blipFill>
@@ -1692,31 +2002,31 @@
     </w:p>
     <w:p>
       <w:r>
-        <w:t xml:space="preserve">Log Periódica </w:t>
-      </w:r>
-    </w:p>
-    <w:p>
-      <w:r>
-        <w:rPr>
-          <w:noProof/>
-        </w:rPr>
-        <w:drawing>
-          <wp:inline distT="0" distB="0" distL="0" distR="0" wp14:anchorId="369166DE" wp14:editId="6DBF920E">
+        <w:t>Log Periódica</w:t>
+      </w:r>
+    </w:p>
+    <w:p>
+      <w:r>
+        <w:rPr>
+          <w:noProof/>
+        </w:rPr>
+        <w:drawing>
+          <wp:inline distT="0" distB="0" distL="0" distR="0" wp14:anchorId="60C6578C" wp14:editId="341980EF">
             <wp:extent cx="5800725" cy="561975"/>
             <wp:effectExtent l="0" t="0" r="9525" b="9525"/>
-            <wp:docPr id="34" name="Imagen 34"/>
-            <wp:cNvGraphicFramePr>
-              <a:graphicFrameLocks xmlns:a="http://schemas.openxmlformats.org/drawingml/2006/main" noChangeAspect="1"/>
-            </wp:cNvGraphicFramePr>
-            <a:graphic xmlns:a="http://schemas.openxmlformats.org/drawingml/2006/main">
-              <a:graphicData uri="http://schemas.openxmlformats.org/drawingml/2006/picture">
-                <pic:pic xmlns:pic="http://schemas.openxmlformats.org/drawingml/2006/picture">
-                  <pic:nvPicPr>
-                    <pic:cNvPr id="1" name=""/>
-                    <pic:cNvPicPr/>
-                  </pic:nvPicPr>
-                  <pic:blipFill>
-                    <a:blip r:embed="rId40"/>
+            <wp:docPr id="62" name="Imagen 62"/>
+            <wp:cNvGraphicFramePr>
+              <a:graphicFrameLocks xmlns:a="http://schemas.openxmlformats.org/drawingml/2006/main" noChangeAspect="1"/>
+            </wp:cNvGraphicFramePr>
+            <a:graphic xmlns:a="http://schemas.openxmlformats.org/drawingml/2006/main">
+              <a:graphicData uri="http://schemas.openxmlformats.org/drawingml/2006/picture">
+                <pic:pic xmlns:pic="http://schemas.openxmlformats.org/drawingml/2006/picture">
+                  <pic:nvPicPr>
+                    <pic:cNvPr id="1" name=""/>
+                    <pic:cNvPicPr/>
+                  </pic:nvPicPr>
+                  <pic:blipFill>
+                    <a:blip r:embed="rId47"/>
                     <a:stretch>
                       <a:fillRect/>
                     </a:stretch>
@@ -1737,16 +2047,149 @@
         </w:drawing>
       </w:r>
     </w:p>
-    <w:p>
-      <w:r>
-        <w:rPr>
-          <w:noProof/>
-        </w:rPr>
-        <w:drawing>
-          <wp:inline distT="0" distB="0" distL="0" distR="0" wp14:anchorId="3E58501C" wp14:editId="4593F1E8">
-            <wp:extent cx="3743325" cy="3362325"/>
+    <w:p/>
+    <w:p>
+      <w:r>
+        <w:rPr>
+          <w:noProof/>
+        </w:rPr>
+        <w:drawing>
+          <wp:inline distT="0" distB="0" distL="0" distR="0" wp14:anchorId="1022EE8D" wp14:editId="031AE60E">
+            <wp:extent cx="3238500" cy="3371850"/>
+            <wp:effectExtent l="0" t="0" r="0" b="0"/>
+            <wp:docPr id="61" name="Imagen 61"/>
+            <wp:cNvGraphicFramePr>
+              <a:graphicFrameLocks xmlns:a="http://schemas.openxmlformats.org/drawingml/2006/main" noChangeAspect="1"/>
+            </wp:cNvGraphicFramePr>
+            <a:graphic xmlns:a="http://schemas.openxmlformats.org/drawingml/2006/main">
+              <a:graphicData uri="http://schemas.openxmlformats.org/drawingml/2006/picture">
+                <pic:pic xmlns:pic="http://schemas.openxmlformats.org/drawingml/2006/picture">
+                  <pic:nvPicPr>
+                    <pic:cNvPr id="1" name=""/>
+                    <pic:cNvPicPr/>
+                  </pic:nvPicPr>
+                  <pic:blipFill>
+                    <a:blip r:embed="rId48"/>
+                    <a:stretch>
+                      <a:fillRect/>
+                    </a:stretch>
+                  </pic:blipFill>
+                  <pic:spPr>
+                    <a:xfrm>
+                      <a:off x="0" y="0"/>
+                      <a:ext cx="3238500" cy="3371850"/>
+                    </a:xfrm>
+                    <a:prstGeom prst="rect">
+                      <a:avLst/>
+                    </a:prstGeom>
+                  </pic:spPr>
+                </pic:pic>
+              </a:graphicData>
+            </a:graphic>
+          </wp:inline>
+        </w:drawing>
+      </w:r>
+    </w:p>
+    <w:p>
+      <w:r>
+        <w:lastRenderedPageBreak/>
+        <w:t>Log Periódica con diferentes antenas</w:t>
+      </w:r>
+    </w:p>
+    <w:p>
+      <w:r>
+        <w:rPr>
+          <w:noProof/>
+        </w:rPr>
+        <w:drawing>
+          <wp:inline distT="0" distB="0" distL="0" distR="0" wp14:anchorId="2BDE9EF1" wp14:editId="16845EE4">
+            <wp:extent cx="2009775" cy="457200"/>
+            <wp:effectExtent l="0" t="0" r="9525" b="0"/>
+            <wp:docPr id="59" name="Imagen 59"/>
+            <wp:cNvGraphicFramePr>
+              <a:graphicFrameLocks xmlns:a="http://schemas.openxmlformats.org/drawingml/2006/main" noChangeAspect="1"/>
+            </wp:cNvGraphicFramePr>
+            <a:graphic xmlns:a="http://schemas.openxmlformats.org/drawingml/2006/main">
+              <a:graphicData uri="http://schemas.openxmlformats.org/drawingml/2006/picture">
+                <pic:pic xmlns:pic="http://schemas.openxmlformats.org/drawingml/2006/picture">
+                  <pic:nvPicPr>
+                    <pic:cNvPr id="1" name=""/>
+                    <pic:cNvPicPr/>
+                  </pic:nvPicPr>
+                  <pic:blipFill>
+                    <a:blip r:embed="rId44"/>
+                    <a:stretch>
+                      <a:fillRect/>
+                    </a:stretch>
+                  </pic:blipFill>
+                  <pic:spPr>
+                    <a:xfrm>
+                      <a:off x="0" y="0"/>
+                      <a:ext cx="2009775" cy="457200"/>
+                    </a:xfrm>
+                    <a:prstGeom prst="rect">
+                      <a:avLst/>
+                    </a:prstGeom>
+                  </pic:spPr>
+                </pic:pic>
+              </a:graphicData>
+            </a:graphic>
+          </wp:inline>
+        </w:drawing>
+      </w:r>
+    </w:p>
+    <w:p>
+      <w:r>
+        <w:rPr>
+          <w:noProof/>
+        </w:rPr>
+        <w:drawing>
+          <wp:inline distT="0" distB="0" distL="0" distR="0" wp14:anchorId="1B1B72B0" wp14:editId="070B7CAB">
+            <wp:extent cx="5800725" cy="561975"/>
             <wp:effectExtent l="0" t="0" r="9525" b="9525"/>
-            <wp:docPr id="39" name="Imagen 39"/>
+            <wp:docPr id="60" name="Imagen 60"/>
+            <wp:cNvGraphicFramePr>
+              <a:graphicFrameLocks xmlns:a="http://schemas.openxmlformats.org/drawingml/2006/main" noChangeAspect="1"/>
+            </wp:cNvGraphicFramePr>
+            <a:graphic xmlns:a="http://schemas.openxmlformats.org/drawingml/2006/main">
+              <a:graphicData uri="http://schemas.openxmlformats.org/drawingml/2006/picture">
+                <pic:pic xmlns:pic="http://schemas.openxmlformats.org/drawingml/2006/picture">
+                  <pic:nvPicPr>
+                    <pic:cNvPr id="1" name=""/>
+                    <pic:cNvPicPr/>
+                  </pic:nvPicPr>
+                  <pic:blipFill>
+                    <a:blip r:embed="rId47"/>
+                    <a:stretch>
+                      <a:fillRect/>
+                    </a:stretch>
+                  </pic:blipFill>
+                  <pic:spPr>
+                    <a:xfrm>
+                      <a:off x="0" y="0"/>
+                      <a:ext cx="5800725" cy="561975"/>
+                    </a:xfrm>
+                    <a:prstGeom prst="rect">
+                      <a:avLst/>
+                    </a:prstGeom>
+                  </pic:spPr>
+                </pic:pic>
+              </a:graphicData>
+            </a:graphic>
+          </wp:inline>
+        </w:drawing>
+      </w:r>
+    </w:p>
+    <w:p>
+      <w:r>
+        <w:rPr>
+          <w:noProof/>
+        </w:rPr>
+        <w:drawing>
+          <wp:inline distT="0" distB="0" distL="0" distR="0" wp14:anchorId="12112726" wp14:editId="3FBEBFBC">
+            <wp:extent cx="4704931" cy="2769401"/>
+            <wp:effectExtent l="0" t="0" r="635" b="0"/>
+            <wp:docPr id="58" name="Imagen 58"/>
             <wp:cNvGraphicFramePr>
               <a:graphicFrameLocks xmlns:a="http://schemas.openxmlformats.org/drawingml/2006/main" noChangeAspect="1"/>
             </wp:cNvGraphicFramePr>
@@ -1758,14 +2201,14 @@
                     <pic:cNvPicPr/>
                   </pic:nvPicPr>
                   <pic:blipFill rotWithShape="1">
-                    <a:blip r:embed="rId41"/>
-                    <a:srcRect t="1351" b="3242"/>
+                    <a:blip r:embed="rId49"/>
+                    <a:srcRect t="17906" b="4138"/>
                     <a:stretch/>
                   </pic:blipFill>
                   <pic:spPr bwMode="auto">
                     <a:xfrm>
                       <a:off x="0" y="0"/>
-                      <a:ext cx="3743325" cy="3362325"/>
+                      <a:ext cx="4705350" cy="2769647"/>
                     </a:xfrm>
                     <a:prstGeom prst="rect">
                       <a:avLst/>
@@ -1787,41 +2230,37 @@
       </w:r>
     </w:p>
     <w:p>
-      <w:pPr>
-        <w:rPr>
-          <w:u w:val="single"/>
-        </w:rPr>
-      </w:pPr>
-      <w:r>
-        <w:lastRenderedPageBreak/>
+      <w:r>
+        <w:t xml:space="preserve"> </w:t>
+      </w:r>
+    </w:p>
+    <w:p>
+      <w:r>
         <w:t xml:space="preserve">Log Periódica </w:t>
       </w:r>
-      <w:r>
-        <w:t>Con diferentes antenas</w:t>
-      </w:r>
-    </w:p>
-    <w:p>
-      <w:r>
-        <w:rPr>
-          <w:noProof/>
-        </w:rPr>
-        <w:drawing>
-          <wp:inline distT="0" distB="0" distL="0" distR="0" wp14:anchorId="255B88C6" wp14:editId="439AE394">
+    </w:p>
+    <w:p>
+      <w:r>
+        <w:rPr>
+          <w:noProof/>
+        </w:rPr>
+        <w:drawing>
+          <wp:inline distT="0" distB="0" distL="0" distR="0" wp14:anchorId="369166DE" wp14:editId="6DBF920E">
             <wp:extent cx="5800725" cy="561975"/>
             <wp:effectExtent l="0" t="0" r="9525" b="9525"/>
-            <wp:docPr id="40" name="Imagen 40"/>
-            <wp:cNvGraphicFramePr>
-              <a:graphicFrameLocks xmlns:a="http://schemas.openxmlformats.org/drawingml/2006/main" noChangeAspect="1"/>
-            </wp:cNvGraphicFramePr>
-            <a:graphic xmlns:a="http://schemas.openxmlformats.org/drawingml/2006/main">
-              <a:graphicData uri="http://schemas.openxmlformats.org/drawingml/2006/picture">
-                <pic:pic xmlns:pic="http://schemas.openxmlformats.org/drawingml/2006/picture">
-                  <pic:nvPicPr>
-                    <pic:cNvPr id="1" name=""/>
-                    <pic:cNvPicPr/>
-                  </pic:nvPicPr>
-                  <pic:blipFill>
-                    <a:blip r:embed="rId40"/>
+            <wp:docPr id="34" name="Imagen 34"/>
+            <wp:cNvGraphicFramePr>
+              <a:graphicFrameLocks xmlns:a="http://schemas.openxmlformats.org/drawingml/2006/main" noChangeAspect="1"/>
+            </wp:cNvGraphicFramePr>
+            <a:graphic xmlns:a="http://schemas.openxmlformats.org/drawingml/2006/main">
+              <a:graphicData uri="http://schemas.openxmlformats.org/drawingml/2006/picture">
+                <pic:pic xmlns:pic="http://schemas.openxmlformats.org/drawingml/2006/picture">
+                  <pic:nvPicPr>
+                    <pic:cNvPr id="1" name=""/>
+                    <pic:cNvPicPr/>
+                  </pic:nvPicPr>
+                  <pic:blipFill>
+                    <a:blip r:embed="rId47"/>
                     <a:stretch>
                       <a:fillRect/>
                     </a:stretch>
@@ -1848,10 +2287,10 @@
           <w:noProof/>
         </w:rPr>
         <w:drawing>
-          <wp:inline distT="0" distB="0" distL="0" distR="0" wp14:anchorId="26CA2CE0" wp14:editId="47773B7A">
-            <wp:extent cx="4295775" cy="3219450"/>
-            <wp:effectExtent l="0" t="0" r="9525" b="0"/>
-            <wp:docPr id="41" name="Imagen 41"/>
+          <wp:inline distT="0" distB="0" distL="0" distR="0" wp14:anchorId="3E58501C" wp14:editId="4593F1E8">
+            <wp:extent cx="3743325" cy="3362325"/>
+            <wp:effectExtent l="0" t="0" r="9525" b="9525"/>
+            <wp:docPr id="39" name="Imagen 39"/>
             <wp:cNvGraphicFramePr>
               <a:graphicFrameLocks xmlns:a="http://schemas.openxmlformats.org/drawingml/2006/main" noChangeAspect="1"/>
             </wp:cNvGraphicFramePr>
@@ -1863,14 +2302,14 @@
                     <pic:cNvPicPr/>
                   </pic:nvPicPr>
                   <pic:blipFill rotWithShape="1">
-                    <a:blip r:embed="rId42"/>
-                    <a:srcRect t="5377" b="3763"/>
+                    <a:blip r:embed="rId50"/>
+                    <a:srcRect t="1351" b="3242"/>
                     <a:stretch/>
                   </pic:blipFill>
                   <pic:spPr bwMode="auto">
                     <a:xfrm>
                       <a:off x="0" y="0"/>
-                      <a:ext cx="4295775" cy="3219450"/>
+                      <a:ext cx="3743325" cy="3362325"/>
                     </a:xfrm>
                     <a:prstGeom prst="rect">
                       <a:avLst/>
@@ -1892,8 +2331,261 @@
       </w:r>
     </w:p>
     <w:p>
+      <w:pPr>
+        <w:rPr>
+          <w:u w:val="single"/>
+        </w:rPr>
+      </w:pPr>
+      <w:r>
+        <w:lastRenderedPageBreak/>
+        <w:t>Log Periódica Con diferentes antenas</w:t>
+      </w:r>
+    </w:p>
+    <w:p>
+      <w:r>
+        <w:rPr>
+          <w:noProof/>
+        </w:rPr>
+        <w:drawing>
+          <wp:inline distT="0" distB="0" distL="0" distR="0" wp14:anchorId="255B88C6" wp14:editId="439AE394">
+            <wp:extent cx="5800725" cy="561975"/>
+            <wp:effectExtent l="0" t="0" r="9525" b="9525"/>
+            <wp:docPr id="40" name="Imagen 40"/>
+            <wp:cNvGraphicFramePr>
+              <a:graphicFrameLocks xmlns:a="http://schemas.openxmlformats.org/drawingml/2006/main" noChangeAspect="1"/>
+            </wp:cNvGraphicFramePr>
+            <a:graphic xmlns:a="http://schemas.openxmlformats.org/drawingml/2006/main">
+              <a:graphicData uri="http://schemas.openxmlformats.org/drawingml/2006/picture">
+                <pic:pic xmlns:pic="http://schemas.openxmlformats.org/drawingml/2006/picture">
+                  <pic:nvPicPr>
+                    <pic:cNvPr id="1" name=""/>
+                    <pic:cNvPicPr/>
+                  </pic:nvPicPr>
+                  <pic:blipFill>
+                    <a:blip r:embed="rId47"/>
+                    <a:stretch>
+                      <a:fillRect/>
+                    </a:stretch>
+                  </pic:blipFill>
+                  <pic:spPr>
+                    <a:xfrm>
+                      <a:off x="0" y="0"/>
+                      <a:ext cx="5800725" cy="561975"/>
+                    </a:xfrm>
+                    <a:prstGeom prst="rect">
+                      <a:avLst/>
+                    </a:prstGeom>
+                  </pic:spPr>
+                </pic:pic>
+              </a:graphicData>
+            </a:graphic>
+          </wp:inline>
+        </w:drawing>
+      </w:r>
+    </w:p>
+    <w:p>
+      <w:r>
+        <w:rPr>
+          <w:noProof/>
+        </w:rPr>
+        <w:drawing>
+          <wp:inline distT="0" distB="0" distL="0" distR="0" wp14:anchorId="26CA2CE0" wp14:editId="47773B7A">
+            <wp:extent cx="4295775" cy="3219450"/>
+            <wp:effectExtent l="0" t="0" r="9525" b="0"/>
+            <wp:docPr id="41" name="Imagen 41"/>
+            <wp:cNvGraphicFramePr>
+              <a:graphicFrameLocks xmlns:a="http://schemas.openxmlformats.org/drawingml/2006/main" noChangeAspect="1"/>
+            </wp:cNvGraphicFramePr>
+            <a:graphic xmlns:a="http://schemas.openxmlformats.org/drawingml/2006/main">
+              <a:graphicData uri="http://schemas.openxmlformats.org/drawingml/2006/picture">
+                <pic:pic xmlns:pic="http://schemas.openxmlformats.org/drawingml/2006/picture">
+                  <pic:nvPicPr>
+                    <pic:cNvPr id="1" name=""/>
+                    <pic:cNvPicPr/>
+                  </pic:nvPicPr>
+                  <pic:blipFill rotWithShape="1">
+                    <a:blip r:embed="rId51"/>
+                    <a:srcRect t="5377" b="3763"/>
+                    <a:stretch/>
+                  </pic:blipFill>
+                  <pic:spPr bwMode="auto">
+                    <a:xfrm>
+                      <a:off x="0" y="0"/>
+                      <a:ext cx="4295775" cy="3219450"/>
+                    </a:xfrm>
+                    <a:prstGeom prst="rect">
+                      <a:avLst/>
+                    </a:prstGeom>
+                    <a:ln>
+                      <a:noFill/>
+                    </a:ln>
+                    <a:extLst>
+                      <a:ext uri="{53640926-AAD7-44D8-BBD7-CCE9431645EC}">
+                        <a14:shadowObscured xmlns:a14="http://schemas.microsoft.com/office/drawing/2010/main"/>
+                      </a:ext>
+                    </a:extLst>
+                  </pic:spPr>
+                </pic:pic>
+              </a:graphicData>
+            </a:graphic>
+          </wp:inline>
+        </w:drawing>
+      </w:r>
+    </w:p>
+    <w:p>
+      <w:bookmarkStart w:id="0" w:name="_GoBack"/>
+      <w:bookmarkEnd w:id="0"/>
+    </w:p>
+    <w:p>
+      <w:r>
+        <w:t>Triángulo Equilátero Direccionado 0°</w:t>
+      </w:r>
+    </w:p>
+    <w:p>
+      <w:r>
+        <w:rPr>
+          <w:noProof/>
+        </w:rPr>
+        <w:drawing>
+          <wp:inline distT="0" distB="0" distL="0" distR="0" wp14:anchorId="1EEFF34F" wp14:editId="7655E75A">
+            <wp:extent cx="2009775" cy="457200"/>
+            <wp:effectExtent l="0" t="0" r="9525" b="0"/>
+            <wp:docPr id="50" name="Imagen 50"/>
+            <wp:cNvGraphicFramePr>
+              <a:graphicFrameLocks xmlns:a="http://schemas.openxmlformats.org/drawingml/2006/main" noChangeAspect="1"/>
+            </wp:cNvGraphicFramePr>
+            <a:graphic xmlns:a="http://schemas.openxmlformats.org/drawingml/2006/main">
+              <a:graphicData uri="http://schemas.openxmlformats.org/drawingml/2006/picture">
+                <pic:pic xmlns:pic="http://schemas.openxmlformats.org/drawingml/2006/picture">
+                  <pic:nvPicPr>
+                    <pic:cNvPr id="1" name=""/>
+                    <pic:cNvPicPr/>
+                  </pic:nvPicPr>
+                  <pic:blipFill>
+                    <a:blip r:embed="rId44"/>
+                    <a:stretch>
+                      <a:fillRect/>
+                    </a:stretch>
+                  </pic:blipFill>
+                  <pic:spPr>
+                    <a:xfrm>
+                      <a:off x="0" y="0"/>
+                      <a:ext cx="2009775" cy="457200"/>
+                    </a:xfrm>
+                    <a:prstGeom prst="rect">
+                      <a:avLst/>
+                    </a:prstGeom>
+                  </pic:spPr>
+                </pic:pic>
+              </a:graphicData>
+            </a:graphic>
+          </wp:inline>
+        </w:drawing>
+      </w:r>
+    </w:p>
+    <w:p>
+      <w:r>
+        <w:rPr>
+          <w:noProof/>
+        </w:rPr>
+        <w:drawing>
+          <wp:inline distT="0" distB="0" distL="0" distR="0" wp14:anchorId="3E330871" wp14:editId="30F3B026">
+            <wp:extent cx="5876925" cy="561975"/>
+            <wp:effectExtent l="0" t="0" r="9525" b="9525"/>
+            <wp:docPr id="51" name="Imagen 51"/>
+            <wp:cNvGraphicFramePr>
+              <a:graphicFrameLocks xmlns:a="http://schemas.openxmlformats.org/drawingml/2006/main" noChangeAspect="1"/>
+            </wp:cNvGraphicFramePr>
+            <a:graphic xmlns:a="http://schemas.openxmlformats.org/drawingml/2006/main">
+              <a:graphicData uri="http://schemas.openxmlformats.org/drawingml/2006/picture">
+                <pic:pic xmlns:pic="http://schemas.openxmlformats.org/drawingml/2006/picture">
+                  <pic:nvPicPr>
+                    <pic:cNvPr id="1" name=""/>
+                    <pic:cNvPicPr/>
+                  </pic:nvPicPr>
+                  <pic:blipFill>
+                    <a:blip r:embed="rId52"/>
+                    <a:stretch>
+                      <a:fillRect/>
+                    </a:stretch>
+                  </pic:blipFill>
+                  <pic:spPr>
+                    <a:xfrm>
+                      <a:off x="0" y="0"/>
+                      <a:ext cx="5876925" cy="561975"/>
+                    </a:xfrm>
+                    <a:prstGeom prst="rect">
+                      <a:avLst/>
+                    </a:prstGeom>
+                  </pic:spPr>
+                </pic:pic>
+              </a:graphicData>
+            </a:graphic>
+          </wp:inline>
+        </w:drawing>
+      </w:r>
+    </w:p>
+    <w:p>
+      <w:pPr>
+        <w:rPr>
+          <w:u w:val="single"/>
+        </w:rPr>
+      </w:pPr>
+      <w:r>
+        <w:rPr>
+          <w:noProof/>
+        </w:rPr>
+        <w:drawing>
+          <wp:inline distT="0" distB="0" distL="0" distR="0" wp14:anchorId="59AA6BDE" wp14:editId="437D172E">
+            <wp:extent cx="3038173" cy="3180522"/>
+            <wp:effectExtent l="0" t="0" r="0" b="1270"/>
+            <wp:docPr id="49" name="Imagen 49"/>
+            <wp:cNvGraphicFramePr>
+              <a:graphicFrameLocks xmlns:a="http://schemas.openxmlformats.org/drawingml/2006/main" noChangeAspect="1"/>
+            </wp:cNvGraphicFramePr>
+            <a:graphic xmlns:a="http://schemas.openxmlformats.org/drawingml/2006/main">
+              <a:graphicData uri="http://schemas.openxmlformats.org/drawingml/2006/picture">
+                <pic:pic xmlns:pic="http://schemas.openxmlformats.org/drawingml/2006/picture">
+                  <pic:nvPicPr>
+                    <pic:cNvPr id="1" name=""/>
+                    <pic:cNvPicPr/>
+                  </pic:nvPicPr>
+                  <pic:blipFill rotWithShape="1">
+                    <a:blip r:embed="rId53"/>
+                    <a:srcRect t="9707" b="4003"/>
+                    <a:stretch/>
+                  </pic:blipFill>
+                  <pic:spPr bwMode="auto">
+                    <a:xfrm>
+                      <a:off x="0" y="0"/>
+                      <a:ext cx="3038475" cy="3180838"/>
+                    </a:xfrm>
+                    <a:prstGeom prst="rect">
+                      <a:avLst/>
+                    </a:prstGeom>
+                    <a:ln>
+                      <a:noFill/>
+                    </a:ln>
+                    <a:extLst>
+                      <a:ext uri="{53640926-AAD7-44D8-BBD7-CCE9431645EC}">
+                        <a14:shadowObscured xmlns:a14="http://schemas.microsoft.com/office/drawing/2010/main"/>
+                      </a:ext>
+                    </a:extLst>
+                  </pic:spPr>
+                </pic:pic>
+              </a:graphicData>
+            </a:graphic>
+          </wp:inline>
+        </w:drawing>
+      </w:r>
+    </w:p>
+    <w:p/>
+    <w:p>
       <w:r>
         <w:t>Triángulo Equilátero Direccionado</w:t>
+      </w:r>
+      <w:r>
+        <w:t xml:space="preserve"> 90°</w:t>
       </w:r>
     </w:p>
     <w:p>
@@ -1917,7 +2609,7 @@
                     <pic:cNvPicPr/>
                   </pic:nvPicPr>
                   <pic:blipFill>
-                    <a:blip r:embed="rId37"/>
+                    <a:blip r:embed="rId44"/>
                     <a:stretch>
                       <a:fillRect/>
                     </a:stretch>
@@ -1959,7 +2651,7 @@
                     <pic:cNvPicPr/>
                   </pic:nvPicPr>
                   <pic:blipFill>
-                    <a:blip r:embed="rId43"/>
+                    <a:blip r:embed="rId54"/>
                     <a:stretch>
                       <a:fillRect/>
                     </a:stretch>
@@ -1992,8 +2684,8 @@
         </w:rPr>
         <w:drawing>
           <wp:inline distT="0" distB="0" distL="0" distR="0" wp14:anchorId="539186CD" wp14:editId="67A95BA5">
-            <wp:extent cx="3952875" cy="3390900"/>
-            <wp:effectExtent l="0" t="0" r="9525" b="0"/>
+            <wp:extent cx="3951777" cy="2822134"/>
+            <wp:effectExtent l="0" t="0" r="0" b="0"/>
             <wp:docPr id="42" name="Imagen 42"/>
             <wp:cNvGraphicFramePr>
               <a:graphicFrameLocks xmlns:a="http://schemas.openxmlformats.org/drawingml/2006/main" noChangeAspect="1"/>
@@ -2005,6 +2697,65 @@
                     <pic:cNvPr id="1" name=""/>
                     <pic:cNvPicPr/>
                   </pic:nvPicPr>
+                  <pic:blipFill rotWithShape="1">
+                    <a:blip r:embed="rId55"/>
+                    <a:srcRect t="14069" b="2679"/>
+                    <a:stretch/>
+                  </pic:blipFill>
+                  <pic:spPr bwMode="auto">
+                    <a:xfrm>
+                      <a:off x="0" y="0"/>
+                      <a:ext cx="3952875" cy="2822918"/>
+                    </a:xfrm>
+                    <a:prstGeom prst="rect">
+                      <a:avLst/>
+                    </a:prstGeom>
+                    <a:ln>
+                      <a:noFill/>
+                    </a:ln>
+                    <a:extLst>
+                      <a:ext uri="{53640926-AAD7-44D8-BBD7-CCE9431645EC}">
+                        <a14:shadowObscured xmlns:a14="http://schemas.microsoft.com/office/drawing/2010/main"/>
+                      </a:ext>
+                    </a:extLst>
+                  </pic:spPr>
+                </pic:pic>
+              </a:graphicData>
+            </a:graphic>
+          </wp:inline>
+        </w:drawing>
+      </w:r>
+    </w:p>
+    <w:p>
+      <w:proofErr w:type="spellStart"/>
+      <w:r>
+        <w:t>Yagi</w:t>
+      </w:r>
+      <w:proofErr w:type="spellEnd"/>
+      <w:r>
+        <w:t xml:space="preserve"> </w:t>
+      </w:r>
+    </w:p>
+    <w:p>
+      <w:r>
+        <w:rPr>
+          <w:noProof/>
+        </w:rPr>
+        <w:drawing>
+          <wp:inline distT="0" distB="0" distL="0" distR="0" wp14:anchorId="5F1830F0" wp14:editId="3E1A5721">
+            <wp:extent cx="1669774" cy="379854"/>
+            <wp:effectExtent l="0" t="0" r="6985" b="1270"/>
+            <wp:docPr id="55" name="Imagen 55"/>
+            <wp:cNvGraphicFramePr>
+              <a:graphicFrameLocks xmlns:a="http://schemas.openxmlformats.org/drawingml/2006/main" noChangeAspect="1"/>
+            </wp:cNvGraphicFramePr>
+            <a:graphic xmlns:a="http://schemas.openxmlformats.org/drawingml/2006/main">
+              <a:graphicData uri="http://schemas.openxmlformats.org/drawingml/2006/picture">
+                <pic:pic xmlns:pic="http://schemas.openxmlformats.org/drawingml/2006/picture">
+                  <pic:nvPicPr>
+                    <pic:cNvPr id="1" name=""/>
+                    <pic:cNvPicPr/>
+                  </pic:nvPicPr>
                   <pic:blipFill>
                     <a:blip r:embed="rId44"/>
                     <a:stretch>
@@ -2014,20 +2765,156 @@
                   <pic:spPr>
                     <a:xfrm>
                       <a:off x="0" y="0"/>
-                      <a:ext cx="3952875" cy="3390900"/>
-                    </a:xfrm>
-                    <a:prstGeom prst="rect">
-                      <a:avLst/>
-                    </a:prstGeom>
-                  </pic:spPr>
-                </pic:pic>
-              </a:graphicData>
-            </a:graphic>
-          </wp:inline>
-        </w:drawing>
-      </w:r>
-      <w:bookmarkStart w:id="0" w:name="_GoBack"/>
-      <w:bookmarkEnd w:id="0"/>
+                      <a:ext cx="1700678" cy="386884"/>
+                    </a:xfrm>
+                    <a:prstGeom prst="rect">
+                      <a:avLst/>
+                    </a:prstGeom>
+                  </pic:spPr>
+                </pic:pic>
+              </a:graphicData>
+            </a:graphic>
+          </wp:inline>
+        </w:drawing>
+      </w:r>
+      <w:r>
+        <w:t xml:space="preserve">     </w:t>
+      </w:r>
+    </w:p>
+    <w:p>
+      <w:r>
+        <w:rPr>
+          <w:noProof/>
+        </w:rPr>
+        <w:drawing>
+          <wp:inline distT="0" distB="0" distL="0" distR="0" wp14:anchorId="53A56444" wp14:editId="2DB8F04C">
+            <wp:extent cx="6829425" cy="981075"/>
+            <wp:effectExtent l="0" t="0" r="9525" b="9525"/>
+            <wp:docPr id="56" name="Imagen 56"/>
+            <wp:cNvGraphicFramePr>
+              <a:graphicFrameLocks xmlns:a="http://schemas.openxmlformats.org/drawingml/2006/main" noChangeAspect="1"/>
+            </wp:cNvGraphicFramePr>
+            <a:graphic xmlns:a="http://schemas.openxmlformats.org/drawingml/2006/main">
+              <a:graphicData uri="http://schemas.openxmlformats.org/drawingml/2006/picture">
+                <pic:pic xmlns:pic="http://schemas.openxmlformats.org/drawingml/2006/picture">
+                  <pic:nvPicPr>
+                    <pic:cNvPr id="1" name=""/>
+                    <pic:cNvPicPr/>
+                  </pic:nvPicPr>
+                  <pic:blipFill>
+                    <a:blip r:embed="rId56"/>
+                    <a:stretch>
+                      <a:fillRect/>
+                    </a:stretch>
+                  </pic:blipFill>
+                  <pic:spPr>
+                    <a:xfrm>
+                      <a:off x="0" y="0"/>
+                      <a:ext cx="6829425" cy="981075"/>
+                    </a:xfrm>
+                    <a:prstGeom prst="rect">
+                      <a:avLst/>
+                    </a:prstGeom>
+                  </pic:spPr>
+                </pic:pic>
+              </a:graphicData>
+            </a:graphic>
+          </wp:inline>
+        </w:drawing>
+      </w:r>
+    </w:p>
+    <w:p>
+      <w:r>
+        <w:rPr>
+          <w:noProof/>
+        </w:rPr>
+        <w:lastRenderedPageBreak/>
+        <w:drawing>
+          <wp:inline distT="0" distB="0" distL="0" distR="0" wp14:anchorId="01C68BC1" wp14:editId="531A5905">
+            <wp:extent cx="4373217" cy="2879313"/>
+            <wp:effectExtent l="0" t="0" r="8890" b="0"/>
+            <wp:docPr id="54" name="Imagen 54"/>
+            <wp:cNvGraphicFramePr>
+              <a:graphicFrameLocks xmlns:a="http://schemas.openxmlformats.org/drawingml/2006/main" noChangeAspect="1"/>
+            </wp:cNvGraphicFramePr>
+            <a:graphic xmlns:a="http://schemas.openxmlformats.org/drawingml/2006/main">
+              <a:graphicData uri="http://schemas.openxmlformats.org/drawingml/2006/picture">
+                <pic:pic xmlns:pic="http://schemas.openxmlformats.org/drawingml/2006/picture">
+                  <pic:nvPicPr>
+                    <pic:cNvPr id="1" name=""/>
+                    <pic:cNvPicPr/>
+                  </pic:nvPicPr>
+                  <pic:blipFill>
+                    <a:blip r:embed="rId57"/>
+                    <a:stretch>
+                      <a:fillRect/>
+                    </a:stretch>
+                  </pic:blipFill>
+                  <pic:spPr>
+                    <a:xfrm>
+                      <a:off x="0" y="0"/>
+                      <a:ext cx="4379726" cy="2883598"/>
+                    </a:xfrm>
+                    <a:prstGeom prst="rect">
+                      <a:avLst/>
+                    </a:prstGeom>
+                  </pic:spPr>
+                </pic:pic>
+              </a:graphicData>
+            </a:graphic>
+          </wp:inline>
+        </w:drawing>
+      </w:r>
+    </w:p>
+    <w:p>
+      <w:r>
+        <w:rPr>
+          <w:noProof/>
+        </w:rPr>
+        <w:drawing>
+          <wp:inline distT="0" distB="0" distL="0" distR="0" wp14:anchorId="12727A08" wp14:editId="085C1574">
+            <wp:extent cx="4362450" cy="3162300"/>
+            <wp:effectExtent l="0" t="0" r="0" b="0"/>
+            <wp:docPr id="57" name="Imagen 57"/>
+            <wp:cNvGraphicFramePr>
+              <a:graphicFrameLocks xmlns:a="http://schemas.openxmlformats.org/drawingml/2006/main" noChangeAspect="1"/>
+            </wp:cNvGraphicFramePr>
+            <a:graphic xmlns:a="http://schemas.openxmlformats.org/drawingml/2006/main">
+              <a:graphicData uri="http://schemas.openxmlformats.org/drawingml/2006/picture">
+                <pic:pic xmlns:pic="http://schemas.openxmlformats.org/drawingml/2006/picture">
+                  <pic:nvPicPr>
+                    <pic:cNvPr id="1" name=""/>
+                    <pic:cNvPicPr/>
+                  </pic:nvPicPr>
+                  <pic:blipFill>
+                    <a:blip r:embed="rId58"/>
+                    <a:stretch>
+                      <a:fillRect/>
+                    </a:stretch>
+                  </pic:blipFill>
+                  <pic:spPr>
+                    <a:xfrm>
+                      <a:off x="0" y="0"/>
+                      <a:ext cx="4362450" cy="3162300"/>
+                    </a:xfrm>
+                    <a:prstGeom prst="rect">
+                      <a:avLst/>
+                    </a:prstGeom>
+                  </pic:spPr>
+                </pic:pic>
+              </a:graphicData>
+            </a:graphic>
+          </wp:inline>
+        </w:drawing>
+      </w:r>
+    </w:p>
+    <w:p/>
+    <w:p>
+      <w:pPr>
+        <w:rPr>
+          <w:u w:val="single"/>
+        </w:rPr>
+      </w:pPr>
     </w:p>
     <w:sectPr>
       <w:pgSz w:w="12240" w:h="15840"/>
@@ -2768,7 +3655,7 @@
 </file>
 
 <file path=customXml/itemProps1.xml><?xml version="1.0" encoding="utf-8"?>
-<ds:datastoreItem xmlns:ds="http://schemas.openxmlformats.org/officeDocument/2006/customXml" ds:itemID="{D840F5E4-E324-4297-9232-BF8AD1FBE3F5}">
+<ds:datastoreItem xmlns:ds="http://schemas.openxmlformats.org/officeDocument/2006/customXml" ds:itemID="{4DBEAF44-D7F7-47AB-A861-B5AECBA7C186}">
   <ds:schemaRefs>
     <ds:schemaRef ds:uri="http://schemas.openxmlformats.org/officeDocument/2006/bibliography"/>
   </ds:schemaRefs>

</xml_diff>